<commit_message>
Test Update word doc
</commit_message>
<xml_diff>
--- a/Grocery Store Design Document.docx
+++ b/Grocery Store Design Document.docx
@@ -295,6 +295,17 @@
           <w:szCs w:val="24"/>
         </w:rPr>
         <w:t>Remove a Member</w:t>
+      </w:r>
+      <w:r>
+        <w:rPr>
+          <w:rFonts w:cstheme="minorHAnsi"/>
+          <w:b/>
+          <w:bCs/>
+          <w:color w:val="000000"/>
+          <w:sz w:val="24"/>
+          <w:szCs w:val="24"/>
+        </w:rPr>
+        <w:t xml:space="preserve"> (Richard Fritz)</w:t>
       </w:r>
     </w:p>
     <w:tbl>

</xml_diff>

<commit_message>
Added Class Diagrams for Members, MemberList, UserInterface.  Add Sequence diagram for Add A Product
</commit_message>
<xml_diff>
--- a/Grocery Store Design Document.docx
+++ b/Grocery Store Design Document.docx
@@ -2732,6 +2732,16 @@
           <w:szCs w:val="24"/>
         </w:rPr>
         <w:t>Remove a member</w:t>
+      </w:r>
+      <w:r>
+        <w:rPr>
+          <w:rFonts w:cs="Arial-BoldMT"/>
+          <w:b/>
+          <w:bCs/>
+          <w:sz w:val="24"/>
+          <w:szCs w:val="24"/>
+        </w:rPr>
+        <w:t xml:space="preserve"> (Richard Fritz)</w:t>
       </w:r>
     </w:p>
     <w:p>
@@ -2800,7 +2810,6 @@
     </w:p>
     <w:p>
       <w:pPr>
-        <w:spacing w:after="0"/>
         <w:rPr>
           <w:rFonts w:cs="Arial-BoldMT"/>
           <w:b/>
@@ -2817,6 +2826,29 @@
           <w:sz w:val="24"/>
           <w:szCs w:val="24"/>
         </w:rPr>
+        <w:br w:type="page"/>
+      </w:r>
+    </w:p>
+    <w:p>
+      <w:pPr>
+        <w:spacing w:after="0"/>
+        <w:rPr>
+          <w:rFonts w:cs="TimesNewRomanPS-BoldMT"/>
+          <w:b/>
+          <w:bCs/>
+          <w:sz w:val="24"/>
+          <w:szCs w:val="24"/>
+        </w:rPr>
+      </w:pPr>
+      <w:r>
+        <w:rPr>
+          <w:rFonts w:cs="Arial-BoldMT"/>
+          <w:b/>
+          <w:bCs/>
+          <w:sz w:val="24"/>
+          <w:szCs w:val="24"/>
+        </w:rPr>
+        <w:lastRenderedPageBreak/>
         <w:t>Add a produ</w:t>
       </w:r>
       <w:r>
@@ -2829,6 +2861,16 @@
         </w:rPr>
         <w:t>ct</w:t>
       </w:r>
+      <w:r>
+        <w:rPr>
+          <w:rFonts w:cs="TimesNewRomanPS-BoldMT"/>
+          <w:b/>
+          <w:bCs/>
+          <w:sz w:val="24"/>
+          <w:szCs w:val="24"/>
+        </w:rPr>
+        <w:t xml:space="preserve"> (Richard Fritz)</w:t>
+      </w:r>
     </w:p>
     <w:p>
       <w:pPr>
@@ -2841,6 +2883,46 @@
           <w:szCs w:val="24"/>
         </w:rPr>
       </w:pPr>
+      <w:r>
+        <w:rPr>
+          <w:noProof/>
+        </w:rPr>
+        <w:drawing>
+          <wp:inline distT="0" distB="0" distL="0" distR="0" wp14:anchorId="128E2FB5" wp14:editId="408A8598">
+            <wp:extent cx="5943600" cy="3510915"/>
+            <wp:effectExtent l="0" t="0" r="0" b="0"/>
+            <wp:docPr id="2" name="Picture 2"/>
+            <wp:cNvGraphicFramePr>
+              <a:graphicFrameLocks xmlns:a="http://schemas.openxmlformats.org/drawingml/2006/main" noChangeAspect="1"/>
+            </wp:cNvGraphicFramePr>
+            <a:graphic xmlns:a="http://schemas.openxmlformats.org/drawingml/2006/main">
+              <a:graphicData uri="http://schemas.openxmlformats.org/drawingml/2006/picture">
+                <pic:pic xmlns:pic="http://schemas.openxmlformats.org/drawingml/2006/picture">
+                  <pic:nvPicPr>
+                    <pic:cNvPr id="1" name=""/>
+                    <pic:cNvPicPr/>
+                  </pic:nvPicPr>
+                  <pic:blipFill>
+                    <a:blip r:embed="rId7"/>
+                    <a:stretch>
+                      <a:fillRect/>
+                    </a:stretch>
+                  </pic:blipFill>
+                  <pic:spPr>
+                    <a:xfrm>
+                      <a:off x="0" y="0"/>
+                      <a:ext cx="5943600" cy="3510915"/>
+                    </a:xfrm>
+                    <a:prstGeom prst="rect">
+                      <a:avLst/>
+                    </a:prstGeom>
+                  </pic:spPr>
+                </pic:pic>
+              </a:graphicData>
+            </a:graphic>
+          </wp:inline>
+        </w:drawing>
+      </w:r>
     </w:p>
     <w:p>
       <w:pPr>
@@ -2853,7 +2935,10 @@
           <w:szCs w:val="24"/>
         </w:rPr>
       </w:pPr>
-      <w:r>
+    </w:p>
+    <w:p>
+      <w:pPr>
+        <w:spacing w:after="0"/>
         <w:rPr>
           <w:rFonts w:cs="Arial-BoldMT"/>
           <w:b/>
@@ -2861,6 +2946,15 @@
           <w:sz w:val="24"/>
           <w:szCs w:val="24"/>
         </w:rPr>
+      </w:pPr>
+      <w:r>
+        <w:rPr>
+          <w:rFonts w:cs="Arial-BoldMT"/>
+          <w:b/>
+          <w:bCs/>
+          <w:sz w:val="24"/>
+          <w:szCs w:val="24"/>
+        </w:rPr>
         <w:t>Check out a member’ items</w:t>
       </w:r>
     </w:p>
@@ -2929,7 +3023,6 @@
           <w:sz w:val="24"/>
           <w:szCs w:val="24"/>
         </w:rPr>
-        <w:lastRenderedPageBreak/>
         <w:t>Retrieve member in</w:t>
       </w:r>
       <w:r>
@@ -2992,7 +3085,7 @@
                     <pic:cNvPicPr/>
                   </pic:nvPicPr>
                   <pic:blipFill>
-                    <a:blip r:embed="rId7"/>
+                    <a:blip r:embed="rId8"/>
                     <a:stretch>
                       <a:fillRect/>
                     </a:stretch>
@@ -3016,6 +3109,326 @@
           </wp:inline>
         </w:drawing>
       </w:r>
+    </w:p>
+    <w:p>
+      <w:pPr>
+        <w:spacing w:after="0"/>
+      </w:pPr>
+    </w:p>
+    <w:p>
+      <w:r>
+        <w:br w:type="page"/>
+      </w:r>
+    </w:p>
+    <w:p>
+      <w:pPr>
+        <w:spacing w:after="0"/>
+        <w:rPr>
+          <w:b/>
+          <w:bCs/>
+          <w:sz w:val="24"/>
+          <w:szCs w:val="24"/>
+        </w:rPr>
+      </w:pPr>
+      <w:r>
+        <w:rPr>
+          <w:b/>
+          <w:bCs/>
+          <w:sz w:val="24"/>
+          <w:szCs w:val="24"/>
+        </w:rPr>
+        <w:lastRenderedPageBreak/>
+        <w:t>Class Diagrams</w:t>
+      </w:r>
+      <w:r>
+        <w:rPr>
+          <w:b/>
+          <w:bCs/>
+          <w:sz w:val="24"/>
+          <w:szCs w:val="24"/>
+        </w:rPr>
+        <w:t>:</w:t>
+      </w:r>
+    </w:p>
+    <w:p>
+      <w:pPr>
+        <w:spacing w:after="0"/>
+        <w:rPr>
+          <w:b/>
+          <w:bCs/>
+          <w:sz w:val="24"/>
+          <w:szCs w:val="24"/>
+        </w:rPr>
+      </w:pPr>
+      <w:proofErr w:type="spellStart"/>
+      <w:r>
+        <w:rPr>
+          <w:b/>
+          <w:bCs/>
+          <w:sz w:val="24"/>
+          <w:szCs w:val="24"/>
+        </w:rPr>
+        <w:t>UserInterface</w:t>
+      </w:r>
+      <w:proofErr w:type="spellEnd"/>
+      <w:r>
+        <w:rPr>
+          <w:b/>
+          <w:bCs/>
+          <w:sz w:val="24"/>
+          <w:szCs w:val="24"/>
+        </w:rPr>
+        <w:t xml:space="preserve"> (Richard Fritz)</w:t>
+      </w:r>
+    </w:p>
+    <w:p>
+      <w:pPr>
+        <w:spacing w:after="0"/>
+        <w:rPr>
+          <w:b/>
+          <w:bCs/>
+          <w:sz w:val="24"/>
+          <w:szCs w:val="24"/>
+        </w:rPr>
+      </w:pPr>
+      <w:r>
+        <w:rPr>
+          <w:noProof/>
+        </w:rPr>
+        <w:drawing>
+          <wp:inline distT="0" distB="0" distL="0" distR="0" wp14:anchorId="51B4A3CF" wp14:editId="18C322FF">
+            <wp:extent cx="3111483" cy="5250180"/>
+            <wp:effectExtent l="0" t="0" r="0" b="7620"/>
+            <wp:docPr id="7" name="Picture 7"/>
+            <wp:cNvGraphicFramePr>
+              <a:graphicFrameLocks xmlns:a="http://schemas.openxmlformats.org/drawingml/2006/main" noChangeAspect="1"/>
+            </wp:cNvGraphicFramePr>
+            <a:graphic xmlns:a="http://schemas.openxmlformats.org/drawingml/2006/main">
+              <a:graphicData uri="http://schemas.openxmlformats.org/drawingml/2006/picture">
+                <pic:pic xmlns:pic="http://schemas.openxmlformats.org/drawingml/2006/picture">
+                  <pic:nvPicPr>
+                    <pic:cNvPr id="1" name=""/>
+                    <pic:cNvPicPr/>
+                  </pic:nvPicPr>
+                  <pic:blipFill>
+                    <a:blip r:embed="rId9"/>
+                    <a:stretch>
+                      <a:fillRect/>
+                    </a:stretch>
+                  </pic:blipFill>
+                  <pic:spPr>
+                    <a:xfrm>
+                      <a:off x="0" y="0"/>
+                      <a:ext cx="3152105" cy="5318724"/>
+                    </a:xfrm>
+                    <a:prstGeom prst="rect">
+                      <a:avLst/>
+                    </a:prstGeom>
+                  </pic:spPr>
+                </pic:pic>
+              </a:graphicData>
+            </a:graphic>
+          </wp:inline>
+        </w:drawing>
+      </w:r>
+    </w:p>
+    <w:p>
+      <w:pPr>
+        <w:spacing w:after="0"/>
+        <w:rPr>
+          <w:b/>
+          <w:bCs/>
+          <w:sz w:val="24"/>
+          <w:szCs w:val="24"/>
+        </w:rPr>
+      </w:pPr>
+      <w:r>
+        <w:rPr>
+          <w:b/>
+          <w:bCs/>
+          <w:sz w:val="24"/>
+          <w:szCs w:val="24"/>
+        </w:rPr>
+        <w:br/>
+      </w:r>
+    </w:p>
+    <w:p>
+      <w:pPr>
+        <w:rPr>
+          <w:b/>
+          <w:bCs/>
+          <w:sz w:val="24"/>
+          <w:szCs w:val="24"/>
+        </w:rPr>
+      </w:pPr>
+      <w:r>
+        <w:rPr>
+          <w:b/>
+          <w:bCs/>
+          <w:sz w:val="24"/>
+          <w:szCs w:val="24"/>
+        </w:rPr>
+        <w:br w:type="page"/>
+      </w:r>
+    </w:p>
+    <w:p>
+      <w:pPr>
+        <w:spacing w:after="0"/>
+        <w:rPr>
+          <w:b/>
+          <w:bCs/>
+          <w:sz w:val="24"/>
+          <w:szCs w:val="24"/>
+        </w:rPr>
+      </w:pPr>
+      <w:r>
+        <w:rPr>
+          <w:b/>
+          <w:bCs/>
+          <w:sz w:val="24"/>
+          <w:szCs w:val="24"/>
+        </w:rPr>
+        <w:lastRenderedPageBreak/>
+        <w:t>Member (Richard Fritz)</w:t>
+      </w:r>
+    </w:p>
+    <w:p>
+      <w:pPr>
+        <w:spacing w:after="0"/>
+        <w:rPr>
+          <w:b/>
+          <w:bCs/>
+          <w:sz w:val="24"/>
+          <w:szCs w:val="24"/>
+        </w:rPr>
+      </w:pPr>
+      <w:r>
+        <w:rPr>
+          <w:noProof/>
+        </w:rPr>
+        <w:drawing>
+          <wp:inline distT="0" distB="0" distL="0" distR="0" wp14:anchorId="09437DE2" wp14:editId="4AA8BA3F">
+            <wp:extent cx="4076700" cy="2944669"/>
+            <wp:effectExtent l="0" t="0" r="0" b="8255"/>
+            <wp:docPr id="9" name="Picture 9"/>
+            <wp:cNvGraphicFramePr>
+              <a:graphicFrameLocks xmlns:a="http://schemas.openxmlformats.org/drawingml/2006/main" noChangeAspect="1"/>
+            </wp:cNvGraphicFramePr>
+            <a:graphic xmlns:a="http://schemas.openxmlformats.org/drawingml/2006/main">
+              <a:graphicData uri="http://schemas.openxmlformats.org/drawingml/2006/picture">
+                <pic:pic xmlns:pic="http://schemas.openxmlformats.org/drawingml/2006/picture">
+                  <pic:nvPicPr>
+                    <pic:cNvPr id="1" name=""/>
+                    <pic:cNvPicPr/>
+                  </pic:nvPicPr>
+                  <pic:blipFill>
+                    <a:blip r:embed="rId10"/>
+                    <a:stretch>
+                      <a:fillRect/>
+                    </a:stretch>
+                  </pic:blipFill>
+                  <pic:spPr>
+                    <a:xfrm>
+                      <a:off x="0" y="0"/>
+                      <a:ext cx="4125447" cy="2979880"/>
+                    </a:xfrm>
+                    <a:prstGeom prst="rect">
+                      <a:avLst/>
+                    </a:prstGeom>
+                  </pic:spPr>
+                </pic:pic>
+              </a:graphicData>
+            </a:graphic>
+          </wp:inline>
+        </w:drawing>
+      </w:r>
+    </w:p>
+    <w:p>
+      <w:pPr>
+        <w:spacing w:after="0"/>
+        <w:rPr>
+          <w:b/>
+          <w:bCs/>
+          <w:sz w:val="24"/>
+          <w:szCs w:val="24"/>
+        </w:rPr>
+      </w:pPr>
+      <w:proofErr w:type="spellStart"/>
+      <w:r>
+        <w:rPr>
+          <w:b/>
+          <w:bCs/>
+          <w:sz w:val="24"/>
+          <w:szCs w:val="24"/>
+        </w:rPr>
+        <w:t>MemberList</w:t>
+      </w:r>
+      <w:proofErr w:type="spellEnd"/>
+      <w:r>
+        <w:rPr>
+          <w:b/>
+          <w:bCs/>
+          <w:sz w:val="24"/>
+          <w:szCs w:val="24"/>
+        </w:rPr>
+        <w:t xml:space="preserve"> (Richard Fritz)</w:t>
+      </w:r>
+    </w:p>
+    <w:p>
+      <w:pPr>
+        <w:spacing w:after="0"/>
+        <w:rPr>
+          <w:b/>
+          <w:bCs/>
+          <w:sz w:val="24"/>
+          <w:szCs w:val="24"/>
+        </w:rPr>
+      </w:pPr>
+      <w:r>
+        <w:rPr>
+          <w:noProof/>
+        </w:rPr>
+        <w:drawing>
+          <wp:inline distT="0" distB="0" distL="0" distR="0" wp14:anchorId="0E691712" wp14:editId="0B6EFB11">
+            <wp:extent cx="3017520" cy="1719116"/>
+            <wp:effectExtent l="0" t="0" r="0" b="0"/>
+            <wp:docPr id="8" name="Picture 8"/>
+            <wp:cNvGraphicFramePr>
+              <a:graphicFrameLocks xmlns:a="http://schemas.openxmlformats.org/drawingml/2006/main" noChangeAspect="1"/>
+            </wp:cNvGraphicFramePr>
+            <a:graphic xmlns:a="http://schemas.openxmlformats.org/drawingml/2006/main">
+              <a:graphicData uri="http://schemas.openxmlformats.org/drawingml/2006/picture">
+                <pic:pic xmlns:pic="http://schemas.openxmlformats.org/drawingml/2006/picture">
+                  <pic:nvPicPr>
+                    <pic:cNvPr id="1" name=""/>
+                    <pic:cNvPicPr/>
+                  </pic:nvPicPr>
+                  <pic:blipFill>
+                    <a:blip r:embed="rId11"/>
+                    <a:stretch>
+                      <a:fillRect/>
+                    </a:stretch>
+                  </pic:blipFill>
+                  <pic:spPr>
+                    <a:xfrm>
+                      <a:off x="0" y="0"/>
+                      <a:ext cx="3056236" cy="1741173"/>
+                    </a:xfrm>
+                    <a:prstGeom prst="rect">
+                      <a:avLst/>
+                    </a:prstGeom>
+                  </pic:spPr>
+                </pic:pic>
+              </a:graphicData>
+            </a:graphic>
+          </wp:inline>
+        </w:drawing>
+      </w:r>
+    </w:p>
+    <w:p>
+      <w:pPr>
+        <w:spacing w:after="0"/>
+      </w:pPr>
     </w:p>
     <w:sectPr>
       <w:pgSz w:w="12240" w:h="15840"/>

</xml_diff>